<commit_message>
Data Mapping Revision 1
</commit_message>
<xml_diff>
--- a/Documentation/Data Mapping Rev1.docx
+++ b/Documentation/Data Mapping Rev1.docx
@@ -890,10 +890,10 @@
           <w:noProof/>
         </w:rPr>
         <w:drawing>
-          <wp:inline distT="0" distB="0" distL="0" distR="0" wp14:anchorId="061960CB" wp14:editId="0A643908">
-            <wp:extent cx="4000500" cy="2377440"/>
-            <wp:effectExtent l="0" t="0" r="0" b="3810"/>
-            <wp:docPr id="17" name="Picture 17"/>
+          <wp:inline distT="0" distB="0" distL="0" distR="0" wp14:anchorId="3D362A05" wp14:editId="45B8BEDC">
+            <wp:extent cx="4004945" cy="2379345"/>
+            <wp:effectExtent l="0" t="0" r="0" b="1905"/>
+            <wp:docPr id="20" name="Picture 20"/>
             <wp:cNvGraphicFramePr>
               <a:graphicFrameLocks xmlns:a="http://schemas.openxmlformats.org/drawingml/2006/main" noChangeAspect="1"/>
             </wp:cNvGraphicFramePr>
@@ -901,7 +901,7 @@
               <a:graphicData uri="http://schemas.openxmlformats.org/drawingml/2006/picture">
                 <pic:pic xmlns:pic="http://schemas.openxmlformats.org/drawingml/2006/picture">
                   <pic:nvPicPr>
-                    <pic:cNvPr id="0" name="Picture 13"/>
+                    <pic:cNvPr id="0" name="Picture 19"/>
                     <pic:cNvPicPr>
                       <a:picLocks noChangeAspect="1" noChangeArrowheads="1"/>
                     </pic:cNvPicPr>
@@ -922,7 +922,7 @@
                   <pic:spPr bwMode="auto">
                     <a:xfrm>
                       <a:off x="0" y="0"/>
-                      <a:ext cx="4000500" cy="2377440"/>
+                      <a:ext cx="4004945" cy="2379345"/>
                     </a:xfrm>
                     <a:prstGeom prst="rect">
                       <a:avLst/>
@@ -938,6 +938,14 @@
           </wp:inline>
         </w:drawing>
       </w:r>
+      <w:r>
+        <w:rPr>
+          <w:noProof/>
+        </w:rPr>
+        <w:t xml:space="preserve"> </w:t>
+      </w:r>
+      <w:bookmarkStart w:id="0" w:name="_GoBack"/>
+      <w:bookmarkEnd w:id="0"/>
     </w:p>
     <w:p>
       <w:pPr>
@@ -1082,8 +1090,6 @@
           <w:szCs w:val="30"/>
         </w:rPr>
       </w:pPr>
-      <w:bookmarkStart w:id="0" w:name="_GoBack"/>
-      <w:bookmarkEnd w:id="0"/>
     </w:p>
     <w:p>
       <w:pPr>

</xml_diff>